<commit_message>
[PWEB-2] Added images used and updated cv
</commit_message>
<xml_diff>
--- a/static/cv/guillaumelam-cv.docx
+++ b/static/cv/guillaumelam-cv.docx
@@ -65,28 +65,22 @@
         <w:tab/>
         <w:t xml:space="preserve">            guillaume.lam@mail.mcgill.ca</w:t>
         <w:tab/>
-        <w:t xml:space="preserve">github.com/GuillaumeLam </w:t>
-        <w:tab/>
-        <w:tab/>
-        <w:tab/>
-        <w:tab/>
+        <w:t xml:space="preserve">guillaumelam.me</w:t>
+        <w:tab/>
+        <w:tab/>
+        <w:tab/>
+        <w:tab/>
+        <w:tab/>
+        <w:t xml:space="preserve">            github.com/GuillaumeLam </w:t>
+        <w:tab/>
+        <w:tab/>
+        <w:tab/>
+        <w:tab/>
+        <w:tab/>
+        <w:t xml:space="preserve">            </w:t>
         <w:tab/>
         <w:t xml:space="preserve">            linkedin.com/in/guillaumelam</w:t>
       </w:r>
-    </w:p>
-    <w:p>
-      <w:pPr>
-        <w:tabs>
-          <w:tab w:val="left" w:pos="2880"/>
-        </w:tabs>
-        <w:spacing w:line="240" w:lineRule="auto"/>
-        <w:contextualSpacing w:val="0"/>
-        <w:rPr>
-          <w:rFonts w:ascii="Calibri" w:cs="Calibri" w:eastAsia="Calibri" w:hAnsi="Calibri"/>
-          <w:sz w:val="24"/>
-          <w:szCs w:val="24"/>
-        </w:rPr>
-      </w:pPr>
       <w:r>
         <w:rPr>
           <w:rtl w:val="0"/>
@@ -117,308 +111,8 @@
       </w:pPr>
       <w:r>
         <w:rPr>
-          <w:rFonts w:ascii="Calibri" w:cs="Calibri" w:eastAsia="Calibri" w:hAnsi="Calibri"/>
-          <w:b w:val="1"/>
-          <w:smallCaps w:val="1"/>
-          <w:sz w:val="28"/>
-          <w:szCs w:val="28"/>
-          <w:rtl w:val="0"/>
-        </w:rPr>
-        <w:t xml:space="preserve">WORK EXPERIENCE</w:t>
-      </w:r>
-    </w:p>
-    <w:p>
-      <w:pPr>
-        <w:tabs>
-          <w:tab w:val="left" w:pos="2880"/>
-        </w:tabs>
-        <w:spacing w:line="240" w:lineRule="auto"/>
-        <w:contextualSpacing w:val="0"/>
-        <w:rPr>
-          <w:rFonts w:ascii="Calibri" w:cs="Calibri" w:eastAsia="Calibri" w:hAnsi="Calibri"/>
-          <w:sz w:val="24"/>
-          <w:szCs w:val="24"/>
-        </w:rPr>
-      </w:pPr>
-      <w:r>
-        <w:rPr>
-          <w:rtl w:val="0"/>
-        </w:rPr>
-      </w:r>
-    </w:p>
-    <w:p>
-      <w:pPr>
-        <w:tabs>
-          <w:tab w:val="left" w:pos="2880"/>
-        </w:tabs>
-        <w:spacing w:line="240" w:lineRule="auto"/>
-        <w:contextualSpacing w:val="0"/>
-        <w:rPr>
-          <w:rFonts w:ascii="Calibri" w:cs="Calibri" w:eastAsia="Calibri" w:hAnsi="Calibri"/>
-          <w:b w:val="1"/>
-          <w:sz w:val="24"/>
-          <w:szCs w:val="24"/>
-        </w:rPr>
-      </w:pPr>
-      <w:r>
-        <w:rPr>
-          <w:rFonts w:ascii="Calibri" w:cs="Calibri" w:eastAsia="Calibri" w:hAnsi="Calibri"/>
-          <w:b w:val="1"/>
-          <w:sz w:val="24"/>
-          <w:szCs w:val="24"/>
-          <w:rtl w:val="0"/>
-        </w:rPr>
-        <w:t xml:space="preserve">Ericsson</w:t>
-      </w:r>
-    </w:p>
-    <w:p>
-      <w:pPr>
-        <w:tabs>
-          <w:tab w:val="left" w:pos="2880"/>
-        </w:tabs>
-        <w:spacing w:line="240" w:lineRule="auto"/>
-        <w:contextualSpacing w:val="0"/>
-        <w:rPr>
-          <w:rFonts w:ascii="Calibri" w:cs="Calibri" w:eastAsia="Calibri" w:hAnsi="Calibri"/>
-          <w:sz w:val="24"/>
-          <w:szCs w:val="24"/>
-        </w:rPr>
-      </w:pPr>
-      <w:r>
-        <w:rPr>
-          <w:rFonts w:ascii="Calibri" w:cs="Calibri" w:eastAsia="Calibri" w:hAnsi="Calibri"/>
-          <w:sz w:val="24"/>
-          <w:szCs w:val="24"/>
-          <w:rtl w:val="0"/>
-        </w:rPr>
-        <w:t xml:space="preserve">May 2017 – Dec 2017</w:t>
-        <w:tab/>
-      </w:r>
-      <w:r>
-        <w:rPr>
-          <w:rFonts w:ascii="Calibri" w:cs="Calibri" w:eastAsia="Calibri" w:hAnsi="Calibri"/>
-          <w:b w:val="1"/>
-          <w:sz w:val="24"/>
-          <w:szCs w:val="24"/>
-          <w:rtl w:val="0"/>
-        </w:rPr>
-        <w:t xml:space="preserve">Software Developer Intern</w:t>
-      </w:r>
-      <w:r>
-        <w:rPr>
-          <w:rFonts w:ascii="Calibri" w:cs="Calibri" w:eastAsia="Calibri" w:hAnsi="Calibri"/>
-          <w:sz w:val="24"/>
-          <w:szCs w:val="24"/>
-          <w:rtl w:val="0"/>
-        </w:rPr>
-        <w:t xml:space="preserve"> (Montreal, Qc)</w:t>
-      </w:r>
-    </w:p>
-    <w:p>
-      <w:pPr>
-        <w:tabs>
-          <w:tab w:val="left" w:pos="0"/>
-        </w:tabs>
-        <w:spacing w:line="240" w:lineRule="auto"/>
-        <w:ind w:left="2880" w:hanging="2880"/>
-        <w:contextualSpacing w:val="0"/>
-        <w:rPr>
-          <w:rFonts w:ascii="Calibri" w:cs="Calibri" w:eastAsia="Calibri" w:hAnsi="Calibri"/>
-          <w:sz w:val="24"/>
-          <w:szCs w:val="24"/>
-        </w:rPr>
-      </w:pPr>
-      <w:r>
-        <w:rPr>
-          <w:rFonts w:ascii="Calibri" w:cs="Calibri" w:eastAsia="Calibri" w:hAnsi="Calibri"/>
-          <w:sz w:val="24"/>
-          <w:szCs w:val="24"/>
-          <w:rtl w:val="0"/>
-        </w:rPr>
-        <w:tab/>
-        <w:t xml:space="preserve">-Developed mobile interface and frontend for an Internet of Things (IoT) platform which monitors home and neighbourhood security. Worked with </w:t>
-      </w:r>
-      <w:r>
-        <w:rPr>
-          <w:rFonts w:ascii="Calibri" w:cs="Calibri" w:eastAsia="Calibri" w:hAnsi="Calibri"/>
-          <w:b w:val="1"/>
-          <w:sz w:val="24"/>
-          <w:szCs w:val="24"/>
-          <w:rtl w:val="0"/>
-        </w:rPr>
-        <w:t xml:space="preserve">Ionic</w:t>
-      </w:r>
-      <w:r>
-        <w:rPr>
-          <w:rFonts w:ascii="Calibri" w:cs="Calibri" w:eastAsia="Calibri" w:hAnsi="Calibri"/>
-          <w:sz w:val="24"/>
-          <w:szCs w:val="24"/>
-          <w:rtl w:val="0"/>
-        </w:rPr>
-        <w:t xml:space="preserve"> to facilitate cross-platform development.</w:t>
-      </w:r>
-    </w:p>
-    <w:p>
-      <w:pPr>
-        <w:tabs>
-          <w:tab w:val="left" w:pos="0"/>
-        </w:tabs>
-        <w:spacing w:line="240" w:lineRule="auto"/>
-        <w:ind w:left="5760" w:hanging="2880"/>
-        <w:contextualSpacing w:val="0"/>
-        <w:rPr>
-          <w:rFonts w:ascii="Calibri" w:cs="Calibri" w:eastAsia="Calibri" w:hAnsi="Calibri"/>
-          <w:sz w:val="24"/>
-          <w:szCs w:val="24"/>
-        </w:rPr>
-      </w:pPr>
-      <w:r>
-        <w:rPr>
-          <w:rFonts w:ascii="Calibri" w:cs="Calibri" w:eastAsia="Calibri" w:hAnsi="Calibri"/>
-          <w:sz w:val="24"/>
-          <w:szCs w:val="24"/>
-          <w:rtl w:val="0"/>
-        </w:rPr>
-        <w:t xml:space="preserve">-Improved overall architecture of application using </w:t>
-      </w:r>
-      <w:r>
-        <w:rPr>
-          <w:rFonts w:ascii="Calibri" w:cs="Calibri" w:eastAsia="Calibri" w:hAnsi="Calibri"/>
-          <w:b w:val="1"/>
-          <w:sz w:val="24"/>
-          <w:szCs w:val="24"/>
-          <w:rtl w:val="0"/>
-        </w:rPr>
-        <w:t xml:space="preserve">Flask</w:t>
-      </w:r>
-      <w:r>
-        <w:rPr>
-          <w:rFonts w:ascii="Calibri" w:cs="Calibri" w:eastAsia="Calibri" w:hAnsi="Calibri"/>
-          <w:sz w:val="24"/>
-          <w:szCs w:val="24"/>
-          <w:rtl w:val="0"/>
-        </w:rPr>
-        <w:t xml:space="preserve"> and</w:t>
-      </w:r>
-    </w:p>
-    <w:p>
-      <w:pPr>
-        <w:tabs>
-          <w:tab w:val="left" w:pos="0"/>
-        </w:tabs>
-        <w:spacing w:line="240" w:lineRule="auto"/>
-        <w:ind w:left="5760" w:hanging="2880"/>
-        <w:contextualSpacing w:val="0"/>
-        <w:rPr>
-          <w:rFonts w:ascii="Calibri" w:cs="Calibri" w:eastAsia="Calibri" w:hAnsi="Calibri"/>
-          <w:sz w:val="24"/>
-          <w:szCs w:val="24"/>
-        </w:rPr>
-      </w:pPr>
-      <w:r>
-        <w:rPr>
-          <w:rFonts w:ascii="Calibri" w:cs="Calibri" w:eastAsia="Calibri" w:hAnsi="Calibri"/>
-          <w:b w:val="1"/>
-          <w:sz w:val="24"/>
-          <w:szCs w:val="24"/>
-          <w:rtl w:val="0"/>
-        </w:rPr>
-        <w:t xml:space="preserve">MongoDB</w:t>
-      </w:r>
-      <w:r>
-        <w:rPr>
-          <w:rFonts w:ascii="Calibri" w:cs="Calibri" w:eastAsia="Calibri" w:hAnsi="Calibri"/>
-          <w:sz w:val="24"/>
-          <w:szCs w:val="24"/>
-          <w:rtl w:val="0"/>
-        </w:rPr>
-        <w:t xml:space="preserve">.</w:t>
-      </w:r>
-    </w:p>
-    <w:p>
-      <w:pPr>
-        <w:tabs>
-          <w:tab w:val="left" w:pos="0"/>
-        </w:tabs>
-        <w:spacing w:line="240" w:lineRule="auto"/>
-        <w:ind w:left="5760" w:hanging="2880"/>
-        <w:contextualSpacing w:val="0"/>
-        <w:rPr>
-          <w:rFonts w:ascii="Calibri" w:cs="Calibri" w:eastAsia="Calibri" w:hAnsi="Calibri"/>
-          <w:sz w:val="24"/>
-          <w:szCs w:val="24"/>
-        </w:rPr>
-      </w:pPr>
-      <w:r>
-        <w:rPr>
-          <w:rFonts w:ascii="Calibri" w:cs="Calibri" w:eastAsia="Calibri" w:hAnsi="Calibri"/>
-          <w:sz w:val="24"/>
-          <w:szCs w:val="24"/>
-          <w:rtl w:val="0"/>
-        </w:rPr>
-        <w:t xml:space="preserve">-Deployed machine learning in facial recognition to detect</w:t>
-      </w:r>
-    </w:p>
-    <w:p>
-      <w:pPr>
-        <w:tabs>
-          <w:tab w:val="left" w:pos="0"/>
-        </w:tabs>
-        <w:spacing w:line="240" w:lineRule="auto"/>
-        <w:ind w:left="5760" w:hanging="2880"/>
-        <w:contextualSpacing w:val="0"/>
-        <w:rPr>
-          <w:rFonts w:ascii="Calibri" w:cs="Calibri" w:eastAsia="Calibri" w:hAnsi="Calibri"/>
-          <w:sz w:val="24"/>
-          <w:szCs w:val="24"/>
-        </w:rPr>
-      </w:pPr>
-      <w:r>
-        <w:rPr>
-          <w:rFonts w:ascii="Calibri" w:cs="Calibri" w:eastAsia="Calibri" w:hAnsi="Calibri"/>
-          <w:sz w:val="24"/>
-          <w:szCs w:val="24"/>
-          <w:rtl w:val="0"/>
-        </w:rPr>
-        <w:t xml:space="preserve">potential dangers of break-ins using </w:t>
-      </w:r>
-      <w:r>
-        <w:rPr>
-          <w:rFonts w:ascii="Calibri" w:cs="Calibri" w:eastAsia="Calibri" w:hAnsi="Calibri"/>
-          <w:b w:val="1"/>
-          <w:sz w:val="24"/>
-          <w:szCs w:val="24"/>
-          <w:rtl w:val="0"/>
-        </w:rPr>
-        <w:t xml:space="preserve">OpenCV</w:t>
-      </w:r>
-      <w:r>
-        <w:rPr>
-          <w:rFonts w:ascii="Calibri" w:cs="Calibri" w:eastAsia="Calibri" w:hAnsi="Calibri"/>
-          <w:sz w:val="24"/>
-          <w:szCs w:val="24"/>
-          <w:rtl w:val="0"/>
-        </w:rPr>
-        <w:t xml:space="preserve"> and </w:t>
-      </w:r>
-      <w:r>
-        <w:rPr>
-          <w:rFonts w:ascii="Calibri" w:cs="Calibri" w:eastAsia="Calibri" w:hAnsi="Calibri"/>
-          <w:b w:val="1"/>
-          <w:sz w:val="24"/>
-          <w:szCs w:val="24"/>
-          <w:rtl w:val="0"/>
-        </w:rPr>
-        <w:t xml:space="preserve">Tensorflow</w:t>
-      </w:r>
-      <w:r>
-        <w:rPr>
-          <w:rFonts w:ascii="Calibri" w:cs="Calibri" w:eastAsia="Calibri" w:hAnsi="Calibri"/>
-          <w:sz w:val="24"/>
-          <w:szCs w:val="24"/>
-          <w:rtl w:val="0"/>
-        </w:rPr>
-        <w:t xml:space="preserve">.</w:t>
+          <w:rtl w:val="0"/>
+        </w:rPr>
       </w:r>
     </w:p>
     <w:p>
@@ -445,8 +139,737 @@
       </w:pPr>
       <w:r>
         <w:rPr>
-          <w:rtl w:val="0"/>
-        </w:rPr>
+          <w:rFonts w:ascii="Calibri" w:cs="Calibri" w:eastAsia="Calibri" w:hAnsi="Calibri"/>
+          <w:b w:val="1"/>
+          <w:smallCaps w:val="1"/>
+          <w:sz w:val="28"/>
+          <w:szCs w:val="28"/>
+          <w:rtl w:val="0"/>
+        </w:rPr>
+        <w:t xml:space="preserve">WORK EXPERIENCE</w:t>
+      </w:r>
+    </w:p>
+    <w:p>
+      <w:pPr>
+        <w:tabs>
+          <w:tab w:val="left" w:pos="2880"/>
+        </w:tabs>
+        <w:spacing w:line="240" w:lineRule="auto"/>
+        <w:contextualSpacing w:val="0"/>
+        <w:rPr>
+          <w:rFonts w:ascii="Calibri" w:cs="Calibri" w:eastAsia="Calibri" w:hAnsi="Calibri"/>
+          <w:sz w:val="24"/>
+          <w:szCs w:val="24"/>
+        </w:rPr>
+      </w:pPr>
+      <w:r>
+        <w:rPr>
+          <w:rtl w:val="0"/>
+        </w:rPr>
+      </w:r>
+    </w:p>
+    <w:p>
+      <w:pPr>
+        <w:tabs>
+          <w:tab w:val="left" w:pos="2880"/>
+        </w:tabs>
+        <w:spacing w:line="240" w:lineRule="auto"/>
+        <w:contextualSpacing w:val="0"/>
+        <w:rPr>
+          <w:rFonts w:ascii="Calibri" w:cs="Calibri" w:eastAsia="Calibri" w:hAnsi="Calibri"/>
+          <w:b w:val="1"/>
+          <w:sz w:val="24"/>
+          <w:szCs w:val="24"/>
+        </w:rPr>
+      </w:pPr>
+      <w:r>
+        <w:rPr>
+          <w:rFonts w:ascii="Calibri" w:cs="Calibri" w:eastAsia="Calibri" w:hAnsi="Calibri"/>
+          <w:b w:val="1"/>
+          <w:sz w:val="24"/>
+          <w:szCs w:val="24"/>
+          <w:rtl w:val="0"/>
+        </w:rPr>
+        <w:t xml:space="preserve">Jive Communications</w:t>
+      </w:r>
+    </w:p>
+    <w:p>
+      <w:pPr>
+        <w:tabs>
+          <w:tab w:val="left" w:pos="2880"/>
+        </w:tabs>
+        <w:spacing w:line="240" w:lineRule="auto"/>
+        <w:contextualSpacing w:val="0"/>
+        <w:rPr>
+          <w:rFonts w:ascii="Calibri" w:cs="Calibri" w:eastAsia="Calibri" w:hAnsi="Calibri"/>
+          <w:sz w:val="24"/>
+          <w:szCs w:val="24"/>
+        </w:rPr>
+      </w:pPr>
+      <w:r>
+        <w:rPr>
+          <w:rFonts w:ascii="Calibri" w:cs="Calibri" w:eastAsia="Calibri" w:hAnsi="Calibri"/>
+          <w:sz w:val="24"/>
+          <w:szCs w:val="24"/>
+          <w:rtl w:val="0"/>
+        </w:rPr>
+        <w:t xml:space="preserve">May 2018 - Aug 2018</w:t>
+        <w:tab/>
+      </w:r>
+      <w:r>
+        <w:rPr>
+          <w:rFonts w:ascii="Calibri" w:cs="Calibri" w:eastAsia="Calibri" w:hAnsi="Calibri"/>
+          <w:b w:val="1"/>
+          <w:sz w:val="24"/>
+          <w:szCs w:val="24"/>
+          <w:rtl w:val="0"/>
+        </w:rPr>
+        <w:t xml:space="preserve">Software Developer Intern </w:t>
+      </w:r>
+      <w:r>
+        <w:rPr>
+          <w:rFonts w:ascii="Calibri" w:cs="Calibri" w:eastAsia="Calibri" w:hAnsi="Calibri"/>
+          <w:sz w:val="24"/>
+          <w:szCs w:val="24"/>
+          <w:rtl w:val="0"/>
+        </w:rPr>
+        <w:t xml:space="preserve">(Montreal, Qc)</w:t>
+      </w:r>
+    </w:p>
+    <w:p>
+      <w:pPr>
+        <w:tabs>
+          <w:tab w:val="left" w:pos="2880"/>
+        </w:tabs>
+        <w:spacing w:line="240" w:lineRule="auto"/>
+        <w:contextualSpacing w:val="0"/>
+        <w:rPr>
+          <w:rFonts w:ascii="Calibri" w:cs="Calibri" w:eastAsia="Calibri" w:hAnsi="Calibri"/>
+          <w:sz w:val="24"/>
+          <w:szCs w:val="24"/>
+        </w:rPr>
+      </w:pPr>
+      <w:r>
+        <w:rPr>
+          <w:rFonts w:ascii="Calibri" w:cs="Calibri" w:eastAsia="Calibri" w:hAnsi="Calibri"/>
+          <w:sz w:val="24"/>
+          <w:szCs w:val="24"/>
+          <w:rtl w:val="0"/>
+        </w:rPr>
+        <w:tab/>
+        <w:t xml:space="preserve">- Ported AGI (call routing tool) from virtual machines to </w:t>
+        <w:tab/>
+        <w:tab/>
+        <w:tab/>
+        <w:t xml:space="preserve">containers. AGI application was coded in </w:t>
+      </w:r>
+      <w:r>
+        <w:rPr>
+          <w:rFonts w:ascii="Calibri" w:cs="Calibri" w:eastAsia="Calibri" w:hAnsi="Calibri"/>
+          <w:b w:val="1"/>
+          <w:sz w:val="24"/>
+          <w:szCs w:val="24"/>
+          <w:rtl w:val="0"/>
+        </w:rPr>
+        <w:t xml:space="preserve">Java</w:t>
+      </w:r>
+      <w:r>
+        <w:rPr>
+          <w:rFonts w:ascii="Calibri" w:cs="Calibri" w:eastAsia="Calibri" w:hAnsi="Calibri"/>
+          <w:sz w:val="24"/>
+          <w:szCs w:val="24"/>
+          <w:rtl w:val="0"/>
+        </w:rPr>
+        <w:t xml:space="preserve"> and the tool used </w:t>
+        <w:tab/>
+        <w:tab/>
+        <w:t xml:space="preserve">for containerization was </w:t>
+      </w:r>
+      <w:r>
+        <w:rPr>
+          <w:rFonts w:ascii="Calibri" w:cs="Calibri" w:eastAsia="Calibri" w:hAnsi="Calibri"/>
+          <w:b w:val="1"/>
+          <w:sz w:val="24"/>
+          <w:szCs w:val="24"/>
+          <w:rtl w:val="0"/>
+        </w:rPr>
+        <w:t xml:space="preserve">Docker</w:t>
+      </w:r>
+      <w:r>
+        <w:rPr>
+          <w:rFonts w:ascii="Calibri" w:cs="Calibri" w:eastAsia="Calibri" w:hAnsi="Calibri"/>
+          <w:sz w:val="24"/>
+          <w:szCs w:val="24"/>
+          <w:rtl w:val="0"/>
+        </w:rPr>
+        <w:t xml:space="preserve"> and </w:t>
+      </w:r>
+      <w:r>
+        <w:rPr>
+          <w:rFonts w:ascii="Calibri" w:cs="Calibri" w:eastAsia="Calibri" w:hAnsi="Calibri"/>
+          <w:b w:val="1"/>
+          <w:sz w:val="24"/>
+          <w:szCs w:val="24"/>
+          <w:rtl w:val="0"/>
+        </w:rPr>
+        <w:t xml:space="preserve">Kubernetes</w:t>
+      </w:r>
+      <w:r>
+        <w:rPr>
+          <w:rFonts w:ascii="Calibri" w:cs="Calibri" w:eastAsia="Calibri" w:hAnsi="Calibri"/>
+          <w:sz w:val="24"/>
+          <w:szCs w:val="24"/>
+          <w:rtl w:val="0"/>
+        </w:rPr>
+        <w:t xml:space="preserve">.</w:t>
+      </w:r>
+    </w:p>
+    <w:p>
+      <w:pPr>
+        <w:tabs>
+          <w:tab w:val="left" w:pos="2880"/>
+        </w:tabs>
+        <w:spacing w:line="240" w:lineRule="auto"/>
+        <w:contextualSpacing w:val="0"/>
+        <w:rPr>
+          <w:rFonts w:ascii="Calibri" w:cs="Calibri" w:eastAsia="Calibri" w:hAnsi="Calibri"/>
+          <w:sz w:val="24"/>
+          <w:szCs w:val="24"/>
+        </w:rPr>
+      </w:pPr>
+      <w:r>
+        <w:rPr>
+          <w:rFonts w:ascii="Calibri" w:cs="Calibri" w:eastAsia="Calibri" w:hAnsi="Calibri"/>
+          <w:sz w:val="24"/>
+          <w:szCs w:val="24"/>
+          <w:rtl w:val="0"/>
+        </w:rPr>
+        <w:tab/>
+        <w:t xml:space="preserve">- Developed the new voicemail transcription feature. The </w:t>
+        <w:tab/>
+        <w:tab/>
+        <w:tab/>
+        <w:t xml:space="preserve">application was coded in </w:t>
+      </w:r>
+      <w:r>
+        <w:rPr>
+          <w:rFonts w:ascii="Calibri" w:cs="Calibri" w:eastAsia="Calibri" w:hAnsi="Calibri"/>
+          <w:b w:val="1"/>
+          <w:sz w:val="24"/>
+          <w:szCs w:val="24"/>
+          <w:rtl w:val="0"/>
+        </w:rPr>
+        <w:t xml:space="preserve">Go</w:t>
+      </w:r>
+      <w:r>
+        <w:rPr>
+          <w:rFonts w:ascii="Calibri" w:cs="Calibri" w:eastAsia="Calibri" w:hAnsi="Calibri"/>
+          <w:sz w:val="24"/>
+          <w:szCs w:val="24"/>
+          <w:rtl w:val="0"/>
+        </w:rPr>
+        <w:t xml:space="preserve">, used </w:t>
+      </w:r>
+      <w:r>
+        <w:rPr>
+          <w:rFonts w:ascii="Calibri" w:cs="Calibri" w:eastAsia="Calibri" w:hAnsi="Calibri"/>
+          <w:b w:val="1"/>
+          <w:sz w:val="24"/>
+          <w:szCs w:val="24"/>
+          <w:rtl w:val="0"/>
+        </w:rPr>
+        <w:t xml:space="preserve">Google's Speec</w:t>
+      </w:r>
+      <w:r>
+        <w:rPr>
+          <w:rFonts w:ascii="Calibri" w:cs="Calibri" w:eastAsia="Calibri" w:hAnsi="Calibri"/>
+          <w:sz w:val="24"/>
+          <w:szCs w:val="24"/>
+          <w:rtl w:val="0"/>
+        </w:rPr>
+        <w:t xml:space="preserve">h as the </w:t>
+        <w:tab/>
+        <w:tab/>
+        <w:tab/>
+        <w:t xml:space="preserve">speech-to-text application, containerized using </w:t>
+      </w:r>
+      <w:r>
+        <w:rPr>
+          <w:rFonts w:ascii="Calibri" w:cs="Calibri" w:eastAsia="Calibri" w:hAnsi="Calibri"/>
+          <w:b w:val="1"/>
+          <w:sz w:val="24"/>
+          <w:szCs w:val="24"/>
+          <w:rtl w:val="0"/>
+        </w:rPr>
+        <w:t xml:space="preserve">Docker</w:t>
+      </w:r>
+      <w:r>
+        <w:rPr>
+          <w:rFonts w:ascii="Calibri" w:cs="Calibri" w:eastAsia="Calibri" w:hAnsi="Calibri"/>
+          <w:sz w:val="24"/>
+          <w:szCs w:val="24"/>
+          <w:rtl w:val="0"/>
+        </w:rPr>
+        <w:t xml:space="preserve">, and </w:t>
+      </w:r>
+      <w:r>
+        <w:rPr>
+          <w:rFonts w:ascii="Calibri" w:cs="Calibri" w:eastAsia="Calibri" w:hAnsi="Calibri"/>
+          <w:b w:val="1"/>
+          <w:sz w:val="24"/>
+          <w:szCs w:val="24"/>
+          <w:rtl w:val="0"/>
+        </w:rPr>
+        <w:t xml:space="preserve">Kafka </w:t>
+        <w:tab/>
+        <w:tab/>
+        <w:t xml:space="preserve">Apache </w:t>
+      </w:r>
+      <w:r>
+        <w:rPr>
+          <w:rFonts w:ascii="Calibri" w:cs="Calibri" w:eastAsia="Calibri" w:hAnsi="Calibri"/>
+          <w:sz w:val="24"/>
+          <w:szCs w:val="24"/>
+          <w:rtl w:val="0"/>
+        </w:rPr>
+        <w:t xml:space="preserve">as temporary storage for messages.</w:t>
+      </w:r>
+    </w:p>
+    <w:p>
+      <w:pPr>
+        <w:tabs>
+          <w:tab w:val="left" w:pos="2880"/>
+        </w:tabs>
+        <w:spacing w:line="240" w:lineRule="auto"/>
+        <w:contextualSpacing w:val="0"/>
+        <w:rPr>
+          <w:rFonts w:ascii="Calibri" w:cs="Calibri" w:eastAsia="Calibri" w:hAnsi="Calibri"/>
+          <w:sz w:val="24"/>
+          <w:szCs w:val="24"/>
+        </w:rPr>
+      </w:pPr>
+      <w:r>
+        <w:rPr>
+          <w:rFonts w:ascii="Calibri" w:cs="Calibri" w:eastAsia="Calibri" w:hAnsi="Calibri"/>
+          <w:sz w:val="24"/>
+          <w:szCs w:val="24"/>
+          <w:rtl w:val="0"/>
+        </w:rPr>
+        <w:tab/>
+        <w:t xml:space="preserve">- Developed a tool to create load tests for the voicemail </w:t>
+        <w:tab/>
+        <w:tab/>
+        <w:tab/>
+        <w:t xml:space="preserve">transcription. This tool was made using </w:t>
+      </w:r>
+      <w:r>
+        <w:rPr>
+          <w:rFonts w:ascii="Calibri" w:cs="Calibri" w:eastAsia="Calibri" w:hAnsi="Calibri"/>
+          <w:b w:val="1"/>
+          <w:sz w:val="24"/>
+          <w:szCs w:val="24"/>
+          <w:rtl w:val="0"/>
+        </w:rPr>
+        <w:t xml:space="preserve">Go</w:t>
+      </w:r>
+      <w:r>
+        <w:rPr>
+          <w:rFonts w:ascii="Calibri" w:cs="Calibri" w:eastAsia="Calibri" w:hAnsi="Calibri"/>
+          <w:sz w:val="24"/>
+          <w:szCs w:val="24"/>
+          <w:rtl w:val="0"/>
+        </w:rPr>
+        <w:t xml:space="preserve">, </w:t>
+      </w:r>
+      <w:r>
+        <w:rPr>
+          <w:rFonts w:ascii="Calibri" w:cs="Calibri" w:eastAsia="Calibri" w:hAnsi="Calibri"/>
+          <w:b w:val="1"/>
+          <w:sz w:val="24"/>
+          <w:szCs w:val="24"/>
+          <w:rtl w:val="0"/>
+        </w:rPr>
+        <w:t xml:space="preserve">Bash</w:t>
+      </w:r>
+      <w:r>
+        <w:rPr>
+          <w:rFonts w:ascii="Calibri" w:cs="Calibri" w:eastAsia="Calibri" w:hAnsi="Calibri"/>
+          <w:sz w:val="24"/>
+          <w:szCs w:val="24"/>
+          <w:rtl w:val="0"/>
+        </w:rPr>
+        <w:t xml:space="preserve"> and </w:t>
+      </w:r>
+      <w:r>
+        <w:rPr>
+          <w:rFonts w:ascii="Calibri" w:cs="Calibri" w:eastAsia="Calibri" w:hAnsi="Calibri"/>
+          <w:b w:val="1"/>
+          <w:sz w:val="24"/>
+          <w:szCs w:val="24"/>
+          <w:rtl w:val="0"/>
+        </w:rPr>
+        <w:t xml:space="preserve">Docker</w:t>
+      </w:r>
+      <w:r>
+        <w:rPr>
+          <w:rFonts w:ascii="Calibri" w:cs="Calibri" w:eastAsia="Calibri" w:hAnsi="Calibri"/>
+          <w:sz w:val="24"/>
+          <w:szCs w:val="24"/>
+          <w:rtl w:val="0"/>
+        </w:rPr>
+        <w:t xml:space="preserve">.</w:t>
+      </w:r>
+    </w:p>
+    <w:p>
+      <w:pPr>
+        <w:tabs>
+          <w:tab w:val="left" w:pos="2880"/>
+        </w:tabs>
+        <w:spacing w:line="240" w:lineRule="auto"/>
+        <w:contextualSpacing w:val="0"/>
+        <w:rPr>
+          <w:rFonts w:ascii="Calibri" w:cs="Calibri" w:eastAsia="Calibri" w:hAnsi="Calibri"/>
+          <w:b w:val="1"/>
+          <w:sz w:val="24"/>
+          <w:szCs w:val="24"/>
+        </w:rPr>
+      </w:pPr>
+      <w:r>
+        <w:rPr>
+          <w:rFonts w:ascii="Calibri" w:cs="Calibri" w:eastAsia="Calibri" w:hAnsi="Calibri"/>
+          <w:sz w:val="24"/>
+          <w:szCs w:val="24"/>
+          <w:rtl w:val="0"/>
+        </w:rPr>
+        <w:tab/>
+        <w:t xml:space="preserve">- Modified the deployment tool of the application which routes </w:t>
+        <w:tab/>
+        <w:tab/>
+        <w:t xml:space="preserve">calls of the product. The application used to be running on VM, </w:t>
+        <w:tab/>
+        <w:tab/>
+        <w:t xml:space="preserve">but is now running using </w:t>
+      </w:r>
+      <w:r>
+        <w:rPr>
+          <w:rFonts w:ascii="Calibri" w:cs="Calibri" w:eastAsia="Calibri" w:hAnsi="Calibri"/>
+          <w:b w:val="1"/>
+          <w:sz w:val="24"/>
+          <w:szCs w:val="24"/>
+          <w:rtl w:val="0"/>
+        </w:rPr>
+        <w:t xml:space="preserve">Docker</w:t>
+      </w:r>
+      <w:r>
+        <w:rPr>
+          <w:rFonts w:ascii="Calibri" w:cs="Calibri" w:eastAsia="Calibri" w:hAnsi="Calibri"/>
+          <w:sz w:val="24"/>
+          <w:szCs w:val="24"/>
+          <w:rtl w:val="0"/>
+        </w:rPr>
+        <w:t xml:space="preserve">. Tool used </w:t>
+      </w:r>
+      <w:r>
+        <w:rPr>
+          <w:rFonts w:ascii="Calibri" w:cs="Calibri" w:eastAsia="Calibri" w:hAnsi="Calibri"/>
+          <w:b w:val="1"/>
+          <w:sz w:val="24"/>
+          <w:szCs w:val="24"/>
+          <w:rtl w:val="0"/>
+        </w:rPr>
+        <w:t xml:space="preserve">Groovy</w:t>
+      </w:r>
+      <w:r>
+        <w:rPr>
+          <w:rFonts w:ascii="Calibri" w:cs="Calibri" w:eastAsia="Calibri" w:hAnsi="Calibri"/>
+          <w:sz w:val="24"/>
+          <w:szCs w:val="24"/>
+          <w:rtl w:val="0"/>
+        </w:rPr>
+        <w:t xml:space="preserve"> to automate </w:t>
+        <w:tab/>
+        <w:tab/>
+        <w:t xml:space="preserve">the process.  </w:t>
+      </w:r>
+      <w:r>
+        <w:rPr>
+          <w:rtl w:val="0"/>
+        </w:rPr>
+      </w:r>
+    </w:p>
+    <w:p>
+      <w:pPr>
+        <w:tabs>
+          <w:tab w:val="left" w:pos="2880"/>
+        </w:tabs>
+        <w:spacing w:line="240" w:lineRule="auto"/>
+        <w:contextualSpacing w:val="0"/>
+        <w:rPr>
+          <w:rFonts w:ascii="Calibri" w:cs="Calibri" w:eastAsia="Calibri" w:hAnsi="Calibri"/>
+          <w:b w:val="1"/>
+          <w:sz w:val="24"/>
+          <w:szCs w:val="24"/>
+        </w:rPr>
+      </w:pPr>
+      <w:r>
+        <w:rPr>
+          <w:rFonts w:ascii="Calibri" w:cs="Calibri" w:eastAsia="Calibri" w:hAnsi="Calibri"/>
+          <w:b w:val="1"/>
+          <w:sz w:val="24"/>
+          <w:szCs w:val="24"/>
+          <w:rtl w:val="0"/>
+        </w:rPr>
+        <w:t xml:space="preserve">Ericsson</w:t>
+      </w:r>
+    </w:p>
+    <w:p>
+      <w:pPr>
+        <w:tabs>
+          <w:tab w:val="left" w:pos="2880"/>
+        </w:tabs>
+        <w:spacing w:line="240" w:lineRule="auto"/>
+        <w:contextualSpacing w:val="0"/>
+        <w:rPr>
+          <w:rFonts w:ascii="Calibri" w:cs="Calibri" w:eastAsia="Calibri" w:hAnsi="Calibri"/>
+          <w:sz w:val="24"/>
+          <w:szCs w:val="24"/>
+        </w:rPr>
+      </w:pPr>
+      <w:r>
+        <w:rPr>
+          <w:rFonts w:ascii="Calibri" w:cs="Calibri" w:eastAsia="Calibri" w:hAnsi="Calibri"/>
+          <w:sz w:val="24"/>
+          <w:szCs w:val="24"/>
+          <w:rtl w:val="0"/>
+        </w:rPr>
+        <w:t xml:space="preserve">May 2017 – Dec 2017</w:t>
+        <w:tab/>
+      </w:r>
+      <w:r>
+        <w:rPr>
+          <w:rFonts w:ascii="Calibri" w:cs="Calibri" w:eastAsia="Calibri" w:hAnsi="Calibri"/>
+          <w:b w:val="1"/>
+          <w:sz w:val="24"/>
+          <w:szCs w:val="24"/>
+          <w:rtl w:val="0"/>
+        </w:rPr>
+        <w:t xml:space="preserve">Software Developer Intern</w:t>
+      </w:r>
+      <w:r>
+        <w:rPr>
+          <w:rFonts w:ascii="Calibri" w:cs="Calibri" w:eastAsia="Calibri" w:hAnsi="Calibri"/>
+          <w:sz w:val="24"/>
+          <w:szCs w:val="24"/>
+          <w:rtl w:val="0"/>
+        </w:rPr>
+        <w:t xml:space="preserve"> (Montreal, Qc)</w:t>
+      </w:r>
+    </w:p>
+    <w:p>
+      <w:pPr>
+        <w:tabs>
+          <w:tab w:val="left" w:pos="0"/>
+        </w:tabs>
+        <w:spacing w:line="240" w:lineRule="auto"/>
+        <w:ind w:left="2880" w:hanging="2880"/>
+        <w:contextualSpacing w:val="0"/>
+        <w:rPr>
+          <w:rFonts w:ascii="Calibri" w:cs="Calibri" w:eastAsia="Calibri" w:hAnsi="Calibri"/>
+          <w:sz w:val="24"/>
+          <w:szCs w:val="24"/>
+        </w:rPr>
+      </w:pPr>
+      <w:r>
+        <w:rPr>
+          <w:rFonts w:ascii="Calibri" w:cs="Calibri" w:eastAsia="Calibri" w:hAnsi="Calibri"/>
+          <w:sz w:val="24"/>
+          <w:szCs w:val="24"/>
+          <w:rtl w:val="0"/>
+        </w:rPr>
+        <w:tab/>
+        <w:t xml:space="preserve">-Developed mobile interface and frontend for an Internet of Things (IoT) platform which monitors home and neighbourhood security. Worked with </w:t>
+      </w:r>
+      <w:r>
+        <w:rPr>
+          <w:rFonts w:ascii="Calibri" w:cs="Calibri" w:eastAsia="Calibri" w:hAnsi="Calibri"/>
+          <w:b w:val="1"/>
+          <w:sz w:val="24"/>
+          <w:szCs w:val="24"/>
+          <w:rtl w:val="0"/>
+        </w:rPr>
+        <w:t xml:space="preserve">Ionic</w:t>
+      </w:r>
+      <w:r>
+        <w:rPr>
+          <w:rFonts w:ascii="Calibri" w:cs="Calibri" w:eastAsia="Calibri" w:hAnsi="Calibri"/>
+          <w:sz w:val="24"/>
+          <w:szCs w:val="24"/>
+          <w:rtl w:val="0"/>
+        </w:rPr>
+        <w:t xml:space="preserve"> to facilitate cross-platform development.</w:t>
+      </w:r>
+    </w:p>
+    <w:p>
+      <w:pPr>
+        <w:tabs>
+          <w:tab w:val="left" w:pos="0"/>
+        </w:tabs>
+        <w:spacing w:line="240" w:lineRule="auto"/>
+        <w:ind w:left="5760" w:hanging="2880"/>
+        <w:contextualSpacing w:val="0"/>
+        <w:rPr>
+          <w:rFonts w:ascii="Calibri" w:cs="Calibri" w:eastAsia="Calibri" w:hAnsi="Calibri"/>
+          <w:sz w:val="24"/>
+          <w:szCs w:val="24"/>
+        </w:rPr>
+      </w:pPr>
+      <w:r>
+        <w:rPr>
+          <w:rFonts w:ascii="Calibri" w:cs="Calibri" w:eastAsia="Calibri" w:hAnsi="Calibri"/>
+          <w:sz w:val="24"/>
+          <w:szCs w:val="24"/>
+          <w:rtl w:val="0"/>
+        </w:rPr>
+        <w:t xml:space="preserve">-Improved overall architecture of application using </w:t>
+      </w:r>
+      <w:r>
+        <w:rPr>
+          <w:rFonts w:ascii="Calibri" w:cs="Calibri" w:eastAsia="Calibri" w:hAnsi="Calibri"/>
+          <w:b w:val="1"/>
+          <w:sz w:val="24"/>
+          <w:szCs w:val="24"/>
+          <w:rtl w:val="0"/>
+        </w:rPr>
+        <w:t xml:space="preserve">Flask</w:t>
+      </w:r>
+      <w:r>
+        <w:rPr>
+          <w:rFonts w:ascii="Calibri" w:cs="Calibri" w:eastAsia="Calibri" w:hAnsi="Calibri"/>
+          <w:sz w:val="24"/>
+          <w:szCs w:val="24"/>
+          <w:rtl w:val="0"/>
+        </w:rPr>
+        <w:t xml:space="preserve"> and</w:t>
+      </w:r>
+    </w:p>
+    <w:p>
+      <w:pPr>
+        <w:tabs>
+          <w:tab w:val="left" w:pos="0"/>
+        </w:tabs>
+        <w:spacing w:line="240" w:lineRule="auto"/>
+        <w:ind w:left="5760" w:hanging="2880"/>
+        <w:contextualSpacing w:val="0"/>
+        <w:rPr>
+          <w:rFonts w:ascii="Calibri" w:cs="Calibri" w:eastAsia="Calibri" w:hAnsi="Calibri"/>
+          <w:sz w:val="24"/>
+          <w:szCs w:val="24"/>
+        </w:rPr>
+      </w:pPr>
+      <w:r>
+        <w:rPr>
+          <w:rFonts w:ascii="Calibri" w:cs="Calibri" w:eastAsia="Calibri" w:hAnsi="Calibri"/>
+          <w:b w:val="1"/>
+          <w:sz w:val="24"/>
+          <w:szCs w:val="24"/>
+          <w:rtl w:val="0"/>
+        </w:rPr>
+        <w:t xml:space="preserve">MongoDB</w:t>
+      </w:r>
+      <w:r>
+        <w:rPr>
+          <w:rFonts w:ascii="Calibri" w:cs="Calibri" w:eastAsia="Calibri" w:hAnsi="Calibri"/>
+          <w:sz w:val="24"/>
+          <w:szCs w:val="24"/>
+          <w:rtl w:val="0"/>
+        </w:rPr>
+        <w:t xml:space="preserve">.</w:t>
+      </w:r>
+    </w:p>
+    <w:p>
+      <w:pPr>
+        <w:tabs>
+          <w:tab w:val="left" w:pos="0"/>
+        </w:tabs>
+        <w:spacing w:line="240" w:lineRule="auto"/>
+        <w:ind w:left="5760" w:hanging="2880"/>
+        <w:contextualSpacing w:val="0"/>
+        <w:rPr>
+          <w:rFonts w:ascii="Calibri" w:cs="Calibri" w:eastAsia="Calibri" w:hAnsi="Calibri"/>
+          <w:sz w:val="24"/>
+          <w:szCs w:val="24"/>
+        </w:rPr>
+      </w:pPr>
+      <w:r>
+        <w:rPr>
+          <w:rFonts w:ascii="Calibri" w:cs="Calibri" w:eastAsia="Calibri" w:hAnsi="Calibri"/>
+          <w:sz w:val="24"/>
+          <w:szCs w:val="24"/>
+          <w:rtl w:val="0"/>
+        </w:rPr>
+        <w:t xml:space="preserve">-Deployed machine learning in facial recognition to detect</w:t>
+      </w:r>
+    </w:p>
+    <w:p>
+      <w:pPr>
+        <w:tabs>
+          <w:tab w:val="left" w:pos="0"/>
+        </w:tabs>
+        <w:spacing w:line="240" w:lineRule="auto"/>
+        <w:ind w:left="5760" w:hanging="2880"/>
+        <w:contextualSpacing w:val="0"/>
+        <w:rPr>
+          <w:rFonts w:ascii="Calibri" w:cs="Calibri" w:eastAsia="Calibri" w:hAnsi="Calibri"/>
+          <w:sz w:val="24"/>
+          <w:szCs w:val="24"/>
+        </w:rPr>
+      </w:pPr>
+      <w:r>
+        <w:rPr>
+          <w:rFonts w:ascii="Calibri" w:cs="Calibri" w:eastAsia="Calibri" w:hAnsi="Calibri"/>
+          <w:sz w:val="24"/>
+          <w:szCs w:val="24"/>
+          <w:rtl w:val="0"/>
+        </w:rPr>
+        <w:t xml:space="preserve">potential dangers of break-ins using </w:t>
+      </w:r>
+      <w:r>
+        <w:rPr>
+          <w:rFonts w:ascii="Calibri" w:cs="Calibri" w:eastAsia="Calibri" w:hAnsi="Calibri"/>
+          <w:b w:val="1"/>
+          <w:sz w:val="24"/>
+          <w:szCs w:val="24"/>
+          <w:rtl w:val="0"/>
+        </w:rPr>
+        <w:t xml:space="preserve">OpenCV</w:t>
+      </w:r>
+      <w:r>
+        <w:rPr>
+          <w:rFonts w:ascii="Calibri" w:cs="Calibri" w:eastAsia="Calibri" w:hAnsi="Calibri"/>
+          <w:sz w:val="24"/>
+          <w:szCs w:val="24"/>
+          <w:rtl w:val="0"/>
+        </w:rPr>
+        <w:t xml:space="preserve"> and </w:t>
+      </w:r>
+      <w:r>
+        <w:rPr>
+          <w:rFonts w:ascii="Calibri" w:cs="Calibri" w:eastAsia="Calibri" w:hAnsi="Calibri"/>
+          <w:b w:val="1"/>
+          <w:sz w:val="24"/>
+          <w:szCs w:val="24"/>
+          <w:rtl w:val="0"/>
+        </w:rPr>
+        <w:t xml:space="preserve">Tensorflow</w:t>
+      </w:r>
+      <w:r>
+        <w:rPr>
+          <w:rFonts w:ascii="Calibri" w:cs="Calibri" w:eastAsia="Calibri" w:hAnsi="Calibri"/>
+          <w:sz w:val="24"/>
+          <w:szCs w:val="24"/>
+          <w:rtl w:val="0"/>
+        </w:rPr>
+        <w:t xml:space="preserve">.</w:t>
       </w:r>
     </w:p>
     <w:p>
@@ -473,272 +896,6 @@
       </w:pPr>
       <w:r>
         <w:rPr>
-          <w:rFonts w:ascii="Calibri" w:cs="Calibri" w:eastAsia="Calibri" w:hAnsi="Calibri"/>
-          <w:b w:val="1"/>
-          <w:smallCaps w:val="1"/>
-          <w:sz w:val="28"/>
-          <w:szCs w:val="28"/>
-          <w:rtl w:val="0"/>
-        </w:rPr>
-        <w:t xml:space="preserve">OTHER PROJECTS</w:t>
-      </w:r>
-    </w:p>
-    <w:p>
-      <w:pPr>
-        <w:tabs>
-          <w:tab w:val="left" w:pos="2880"/>
-        </w:tabs>
-        <w:spacing w:before="240" w:line="240" w:lineRule="auto"/>
-        <w:contextualSpacing w:val="0"/>
-        <w:rPr>
-          <w:rFonts w:ascii="Calibri" w:cs="Calibri" w:eastAsia="Calibri" w:hAnsi="Calibri"/>
-          <w:b w:val="1"/>
-          <w:sz w:val="24"/>
-          <w:szCs w:val="24"/>
-        </w:rPr>
-      </w:pPr>
-      <w:r>
-        <w:rPr>
-          <w:rFonts w:ascii="Calibri" w:cs="Calibri" w:eastAsia="Calibri" w:hAnsi="Calibri"/>
-          <w:sz w:val="24"/>
-          <w:szCs w:val="24"/>
-          <w:rtl w:val="0"/>
-        </w:rPr>
-        <w:t xml:space="preserve">2017 Nov</w:t>
-        <w:tab/>
-      </w:r>
-      <w:r>
-        <w:rPr>
-          <w:rFonts w:ascii="Calibri" w:cs="Calibri" w:eastAsia="Calibri" w:hAnsi="Calibri"/>
-          <w:b w:val="1"/>
-          <w:sz w:val="24"/>
-          <w:szCs w:val="24"/>
-          <w:rtl w:val="0"/>
-        </w:rPr>
-        <w:t xml:space="preserve">Accident Predictor </w:t>
-      </w:r>
-      <w:r>
-        <w:rPr>
-          <w:rFonts w:ascii="Calibri" w:cs="Calibri" w:eastAsia="Calibri" w:hAnsi="Calibri"/>
-          <w:sz w:val="24"/>
-          <w:szCs w:val="24"/>
-          <w:rtl w:val="0"/>
-        </w:rPr>
-        <w:t xml:space="preserve">at </w:t>
-      </w:r>
-      <w:r>
-        <w:rPr>
-          <w:rFonts w:ascii="Calibri" w:cs="Calibri" w:eastAsia="Calibri" w:hAnsi="Calibri"/>
-          <w:sz w:val="24"/>
-          <w:szCs w:val="24"/>
-          <w:rtl w:val="0"/>
-        </w:rPr>
-        <w:t xml:space="preserve">Code Jam, </w:t>
-      </w:r>
-      <w:r>
-        <w:rPr>
-          <w:rFonts w:ascii="Calibri" w:cs="Calibri" w:eastAsia="Calibri" w:hAnsi="Calibri"/>
-          <w:b w:val="1"/>
-          <w:sz w:val="24"/>
-          <w:szCs w:val="24"/>
-          <w:rtl w:val="0"/>
-        </w:rPr>
-        <w:t xml:space="preserve">Hackathon</w:t>
-      </w:r>
-    </w:p>
-    <w:p>
-      <w:pPr>
-        <w:tabs>
-          <w:tab w:val="left" w:pos="2880"/>
-        </w:tabs>
-        <w:spacing w:before="240" w:line="240" w:lineRule="auto"/>
-        <w:ind w:left="2880" w:firstLine="0"/>
-        <w:contextualSpacing w:val="0"/>
-        <w:rPr>
-          <w:rFonts w:ascii="Calibri" w:cs="Calibri" w:eastAsia="Calibri" w:hAnsi="Calibri"/>
-          <w:sz w:val="24"/>
-          <w:szCs w:val="24"/>
-        </w:rPr>
-      </w:pPr>
-      <w:r>
-        <w:rPr>
-          <w:rFonts w:ascii="Calibri" w:cs="Calibri" w:eastAsia="Calibri" w:hAnsi="Calibri"/>
-          <w:sz w:val="24"/>
-          <w:szCs w:val="24"/>
-          <w:rtl w:val="0"/>
-        </w:rPr>
-        <w:t xml:space="preserve">-Team lead on developing project which would anticipate </w:t>
-      </w:r>
-      <w:r>
-        <w:rPr>
-          <w:rFonts w:ascii="Calibri" w:cs="Calibri" w:eastAsia="Calibri" w:hAnsi="Calibri"/>
-          <w:sz w:val="24"/>
-          <w:szCs w:val="24"/>
-          <w:rtl w:val="0"/>
-        </w:rPr>
-        <w:t xml:space="preserve">accident   rates in Montreal. </w:t>
-      </w:r>
-    </w:p>
-    <w:p>
-      <w:pPr>
-        <w:tabs>
-          <w:tab w:val="left" w:pos="2880"/>
-        </w:tabs>
-        <w:spacing w:before="0" w:line="240" w:lineRule="auto"/>
-        <w:ind w:left="2880" w:firstLine="0"/>
-        <w:contextualSpacing w:val="0"/>
-        <w:rPr>
-          <w:rFonts w:ascii="Calibri" w:cs="Calibri" w:eastAsia="Calibri" w:hAnsi="Calibri"/>
-          <w:sz w:val="24"/>
-          <w:szCs w:val="24"/>
-        </w:rPr>
-      </w:pPr>
-      <w:r>
-        <w:rPr>
-          <w:rFonts w:ascii="Calibri" w:cs="Calibri" w:eastAsia="Calibri" w:hAnsi="Calibri"/>
-          <w:sz w:val="24"/>
-          <w:szCs w:val="24"/>
-          <w:rtl w:val="0"/>
-        </w:rPr>
-        <w:t xml:space="preserve">-Application helps predict accident probability based on time and weather conditions on roads.</w:t>
-      </w:r>
-    </w:p>
-    <w:p>
-      <w:pPr>
-        <w:tabs>
-          <w:tab w:val="left" w:pos="2880"/>
-        </w:tabs>
-        <w:spacing w:before="240" w:line="240" w:lineRule="auto"/>
-        <w:contextualSpacing w:val="0"/>
-        <w:rPr>
-          <w:rFonts w:ascii="Calibri" w:cs="Calibri" w:eastAsia="Calibri" w:hAnsi="Calibri"/>
-          <w:b w:val="1"/>
-          <w:sz w:val="24"/>
-          <w:szCs w:val="24"/>
-        </w:rPr>
-      </w:pPr>
-      <w:r>
-        <w:rPr>
-          <w:rFonts w:ascii="Calibri" w:cs="Calibri" w:eastAsia="Calibri" w:hAnsi="Calibri"/>
-          <w:sz w:val="24"/>
-          <w:szCs w:val="24"/>
-          <w:rtl w:val="0"/>
-        </w:rPr>
-        <w:t xml:space="preserve">2017 Jan</w:t>
-        <w:tab/>
-      </w:r>
-      <w:r>
-        <w:rPr>
-          <w:rFonts w:ascii="Calibri" w:cs="Calibri" w:eastAsia="Calibri" w:hAnsi="Calibri"/>
-          <w:b w:val="1"/>
-          <w:sz w:val="24"/>
-          <w:szCs w:val="24"/>
-          <w:rtl w:val="0"/>
-        </w:rPr>
-        <w:t xml:space="preserve">Face descriptor </w:t>
-      </w:r>
-      <w:r>
-        <w:rPr>
-          <w:rFonts w:ascii="Calibri" w:cs="Calibri" w:eastAsia="Calibri" w:hAnsi="Calibri"/>
-          <w:sz w:val="24"/>
-          <w:szCs w:val="24"/>
-          <w:rtl w:val="0"/>
-        </w:rPr>
-        <w:t xml:space="preserve">at </w:t>
-      </w:r>
-      <w:r>
-        <w:rPr>
-          <w:rFonts w:ascii="Calibri" w:cs="Calibri" w:eastAsia="Calibri" w:hAnsi="Calibri"/>
-          <w:sz w:val="24"/>
-          <w:szCs w:val="24"/>
-          <w:rtl w:val="0"/>
-        </w:rPr>
-        <w:t xml:space="preserve">McHacks, </w:t>
-      </w:r>
-      <w:r>
-        <w:rPr>
-          <w:rFonts w:ascii="Calibri" w:cs="Calibri" w:eastAsia="Calibri" w:hAnsi="Calibri"/>
-          <w:b w:val="1"/>
-          <w:sz w:val="24"/>
-          <w:szCs w:val="24"/>
-          <w:rtl w:val="0"/>
-        </w:rPr>
-        <w:t xml:space="preserve">Hackathon</w:t>
-      </w:r>
-    </w:p>
-    <w:p>
-      <w:pPr>
-        <w:tabs>
-          <w:tab w:val="left" w:pos="2880"/>
-        </w:tabs>
-        <w:spacing w:before="240" w:line="240" w:lineRule="auto"/>
-        <w:ind w:left="2880" w:firstLine="0"/>
-        <w:contextualSpacing w:val="0"/>
-        <w:rPr>
-          <w:rFonts w:ascii="Calibri" w:cs="Calibri" w:eastAsia="Calibri" w:hAnsi="Calibri"/>
-          <w:sz w:val="24"/>
-          <w:szCs w:val="24"/>
-        </w:rPr>
-      </w:pPr>
-      <w:r>
-        <w:rPr>
-          <w:rFonts w:ascii="Calibri" w:cs="Calibri" w:eastAsia="Calibri" w:hAnsi="Calibri"/>
-          <w:sz w:val="24"/>
-          <w:szCs w:val="24"/>
-          <w:rtl w:val="0"/>
-        </w:rPr>
-        <w:t xml:space="preserve">-</w:t>
-      </w:r>
-      <w:r>
-        <w:rPr>
-          <w:rFonts w:ascii="Calibri" w:cs="Calibri" w:eastAsia="Calibri" w:hAnsi="Calibri"/>
-          <w:sz w:val="24"/>
-          <w:szCs w:val="24"/>
-          <w:rtl w:val="0"/>
-        </w:rPr>
-        <w:t xml:space="preserve">Worked on an application which could create a description of a newly seen face.</w:t>
-      </w:r>
-    </w:p>
-    <w:p>
-      <w:pPr>
-        <w:tabs>
-          <w:tab w:val="left" w:pos="2880"/>
-        </w:tabs>
-        <w:spacing w:before="0" w:line="240" w:lineRule="auto"/>
-        <w:ind w:left="2880" w:firstLine="0"/>
-        <w:contextualSpacing w:val="0"/>
-        <w:rPr>
-          <w:rFonts w:ascii="Calibri" w:cs="Calibri" w:eastAsia="Calibri" w:hAnsi="Calibri"/>
-          <w:sz w:val="24"/>
-          <w:szCs w:val="24"/>
-        </w:rPr>
-      </w:pPr>
-      <w:r>
-        <w:rPr>
-          <w:rFonts w:ascii="Calibri" w:cs="Calibri" w:eastAsia="Calibri" w:hAnsi="Calibri"/>
-          <w:sz w:val="24"/>
-          <w:szCs w:val="24"/>
-          <w:rtl w:val="0"/>
-        </w:rPr>
-        <w:t xml:space="preserve">-Description of new face based on similarity to trained faces using Microsoft’s Face API.</w:t>
-      </w:r>
-    </w:p>
-    <w:p>
-      <w:pPr>
-        <w:tabs>
-          <w:tab w:val="left" w:pos="2880"/>
-        </w:tabs>
-        <w:spacing w:before="0" w:line="240" w:lineRule="auto"/>
-        <w:ind w:left="2880" w:firstLine="0"/>
-        <w:contextualSpacing w:val="0"/>
-        <w:rPr>
-          <w:rFonts w:ascii="Calibri" w:cs="Calibri" w:eastAsia="Calibri" w:hAnsi="Calibri"/>
-          <w:sz w:val="24"/>
-          <w:szCs w:val="24"/>
-        </w:rPr>
-      </w:pPr>
-      <w:r>
-        <w:rPr>
           <w:rtl w:val="0"/>
         </w:rPr>
       </w:r>
@@ -765,8 +922,6 @@
           <w:szCs w:val="28"/>
         </w:rPr>
       </w:pPr>
-      <w:bookmarkStart w:colFirst="0" w:colLast="0" w:name="_z5cepb7rrp2l" w:id="1"/>
-      <w:bookmarkEnd w:id="1"/>
       <w:r>
         <w:rPr>
           <w:rFonts w:ascii="Calibri" w:cs="Calibri" w:eastAsia="Calibri" w:hAnsi="Calibri"/>
@@ -776,6 +931,472 @@
           <w:szCs w:val="28"/>
           <w:rtl w:val="0"/>
         </w:rPr>
+        <w:t xml:space="preserve">OTHER PROJECTS</w:t>
+      </w:r>
+    </w:p>
+    <w:p>
+      <w:pPr>
+        <w:tabs>
+          <w:tab w:val="left" w:pos="2880"/>
+        </w:tabs>
+        <w:spacing w:before="200" w:line="240" w:lineRule="auto"/>
+        <w:contextualSpacing w:val="0"/>
+        <w:rPr>
+          <w:rFonts w:ascii="Calibri" w:cs="Calibri" w:eastAsia="Calibri" w:hAnsi="Calibri"/>
+          <w:b w:val="1"/>
+          <w:sz w:val="24"/>
+          <w:szCs w:val="24"/>
+        </w:rPr>
+      </w:pPr>
+      <w:r>
+        <w:rPr>
+          <w:rFonts w:ascii="Calibri" w:cs="Calibri" w:eastAsia="Calibri" w:hAnsi="Calibri"/>
+          <w:sz w:val="24"/>
+          <w:szCs w:val="24"/>
+          <w:rtl w:val="0"/>
+        </w:rPr>
+        <w:t xml:space="preserve">2018 Jan</w:t>
+        <w:tab/>
+      </w:r>
+      <w:r>
+        <w:rPr>
+          <w:rFonts w:ascii="Calibri" w:cs="Calibri" w:eastAsia="Calibri" w:hAnsi="Calibri"/>
+          <w:b w:val="1"/>
+          <w:sz w:val="24"/>
+          <w:szCs w:val="24"/>
+          <w:rtl w:val="0"/>
+        </w:rPr>
+        <w:t xml:space="preserve">Ai Tetris Player</w:t>
+      </w:r>
+      <w:r>
+        <w:rPr>
+          <w:rFonts w:ascii="Calibri" w:cs="Calibri" w:eastAsia="Calibri" w:hAnsi="Calibri"/>
+          <w:sz w:val="24"/>
+          <w:szCs w:val="24"/>
+          <w:rtl w:val="0"/>
+        </w:rPr>
+        <w:t xml:space="preserve"> at Conuhacks, </w:t>
+      </w:r>
+      <w:r>
+        <w:rPr>
+          <w:rFonts w:ascii="Calibri" w:cs="Calibri" w:eastAsia="Calibri" w:hAnsi="Calibri"/>
+          <w:b w:val="1"/>
+          <w:sz w:val="24"/>
+          <w:szCs w:val="24"/>
+          <w:rtl w:val="0"/>
+        </w:rPr>
+        <w:t xml:space="preserve">Hackathon</w:t>
+      </w:r>
+    </w:p>
+    <w:p>
+      <w:pPr>
+        <w:tabs>
+          <w:tab w:val="left" w:pos="2880"/>
+        </w:tabs>
+        <w:spacing w:before="200" w:line="240" w:lineRule="auto"/>
+        <w:contextualSpacing w:val="0"/>
+        <w:rPr>
+          <w:rFonts w:ascii="Calibri" w:cs="Calibri" w:eastAsia="Calibri" w:hAnsi="Calibri"/>
+          <w:sz w:val="24"/>
+          <w:szCs w:val="24"/>
+        </w:rPr>
+      </w:pPr>
+      <w:r>
+        <w:rPr>
+          <w:rFonts w:ascii="Calibri" w:cs="Calibri" w:eastAsia="Calibri" w:hAnsi="Calibri"/>
+          <w:b w:val="1"/>
+          <w:sz w:val="24"/>
+          <w:szCs w:val="24"/>
+          <w:rtl w:val="0"/>
+        </w:rPr>
+        <w:tab/>
+      </w:r>
+      <w:r>
+        <w:rPr>
+          <w:rFonts w:ascii="Calibri" w:cs="Calibri" w:eastAsia="Calibri" w:hAnsi="Calibri"/>
+          <w:sz w:val="24"/>
+          <w:szCs w:val="24"/>
+          <w:rtl w:val="0"/>
+        </w:rPr>
+        <w:t xml:space="preserve">-Built a Tetris player in Python and Javascript using flask which </w:t>
+        <w:tab/>
+        <w:tab/>
+        <w:t xml:space="preserve">hosts the player</w:t>
+      </w:r>
+    </w:p>
+    <w:p>
+      <w:pPr>
+        <w:tabs>
+          <w:tab w:val="left" w:pos="2880"/>
+        </w:tabs>
+        <w:spacing w:before="0" w:line="240" w:lineRule="auto"/>
+        <w:contextualSpacing w:val="0"/>
+        <w:rPr>
+          <w:rFonts w:ascii="Calibri" w:cs="Calibri" w:eastAsia="Calibri" w:hAnsi="Calibri"/>
+          <w:sz w:val="24"/>
+          <w:szCs w:val="24"/>
+        </w:rPr>
+      </w:pPr>
+      <w:r>
+        <w:rPr>
+          <w:rFonts w:ascii="Calibri" w:cs="Calibri" w:eastAsia="Calibri" w:hAnsi="Calibri"/>
+          <w:sz w:val="24"/>
+          <w:szCs w:val="24"/>
+          <w:rtl w:val="0"/>
+        </w:rPr>
+        <w:tab/>
+        <w:t xml:space="preserve">-Used Python tensorflow to build Ai to play the game</w:t>
+      </w:r>
+    </w:p>
+    <w:p>
+      <w:pPr>
+        <w:tabs>
+          <w:tab w:val="left" w:pos="2880"/>
+        </w:tabs>
+        <w:spacing w:before="200" w:line="240" w:lineRule="auto"/>
+        <w:contextualSpacing w:val="0"/>
+        <w:rPr>
+          <w:rFonts w:ascii="Calibri" w:cs="Calibri" w:eastAsia="Calibri" w:hAnsi="Calibri"/>
+          <w:sz w:val="24"/>
+          <w:szCs w:val="24"/>
+        </w:rPr>
+      </w:pPr>
+      <w:r>
+        <w:rPr>
+          <w:rtl w:val="0"/>
+        </w:rPr>
+      </w:r>
+    </w:p>
+    <w:p>
+      <w:pPr>
+        <w:tabs>
+          <w:tab w:val="left" w:pos="2880"/>
+        </w:tabs>
+        <w:spacing w:before="200" w:line="240" w:lineRule="auto"/>
+        <w:contextualSpacing w:val="0"/>
+        <w:rPr>
+          <w:rFonts w:ascii="Calibri" w:cs="Calibri" w:eastAsia="Calibri" w:hAnsi="Calibri"/>
+          <w:sz w:val="24"/>
+          <w:szCs w:val="24"/>
+        </w:rPr>
+      </w:pPr>
+      <w:r>
+        <w:rPr>
+          <w:rtl w:val="0"/>
+        </w:rPr>
+      </w:r>
+    </w:p>
+    <w:p>
+      <w:pPr>
+        <w:tabs>
+          <w:tab w:val="left" w:pos="2880"/>
+        </w:tabs>
+        <w:spacing w:before="200" w:line="240" w:lineRule="auto"/>
+        <w:contextualSpacing w:val="0"/>
+        <w:rPr>
+          <w:rFonts w:ascii="Calibri" w:cs="Calibri" w:eastAsia="Calibri" w:hAnsi="Calibri"/>
+          <w:b w:val="1"/>
+          <w:sz w:val="24"/>
+          <w:szCs w:val="24"/>
+        </w:rPr>
+      </w:pPr>
+      <w:r>
+        <w:rPr>
+          <w:rFonts w:ascii="Calibri" w:cs="Calibri" w:eastAsia="Calibri" w:hAnsi="Calibri"/>
+          <w:sz w:val="24"/>
+          <w:szCs w:val="24"/>
+          <w:rtl w:val="0"/>
+        </w:rPr>
+        <w:t xml:space="preserve">2017 Nov</w:t>
+        <w:tab/>
+      </w:r>
+      <w:r>
+        <w:rPr>
+          <w:rFonts w:ascii="Calibri" w:cs="Calibri" w:eastAsia="Calibri" w:hAnsi="Calibri"/>
+          <w:b w:val="1"/>
+          <w:sz w:val="24"/>
+          <w:szCs w:val="24"/>
+          <w:rtl w:val="0"/>
+        </w:rPr>
+        <w:t xml:space="preserve">Accident Predictor </w:t>
+      </w:r>
+      <w:r>
+        <w:rPr>
+          <w:rFonts w:ascii="Calibri" w:cs="Calibri" w:eastAsia="Calibri" w:hAnsi="Calibri"/>
+          <w:sz w:val="24"/>
+          <w:szCs w:val="24"/>
+          <w:rtl w:val="0"/>
+        </w:rPr>
+        <w:t xml:space="preserve">at </w:t>
+      </w:r>
+      <w:r>
+        <w:rPr>
+          <w:rFonts w:ascii="Calibri" w:cs="Calibri" w:eastAsia="Calibri" w:hAnsi="Calibri"/>
+          <w:sz w:val="24"/>
+          <w:szCs w:val="24"/>
+          <w:rtl w:val="0"/>
+        </w:rPr>
+        <w:t xml:space="preserve">Code Jam, </w:t>
+      </w:r>
+      <w:r>
+        <w:rPr>
+          <w:rFonts w:ascii="Calibri" w:cs="Calibri" w:eastAsia="Calibri" w:hAnsi="Calibri"/>
+          <w:b w:val="1"/>
+          <w:sz w:val="24"/>
+          <w:szCs w:val="24"/>
+          <w:rtl w:val="0"/>
+        </w:rPr>
+        <w:t xml:space="preserve">Hackathon</w:t>
+      </w:r>
+    </w:p>
+    <w:p>
+      <w:pPr>
+        <w:tabs>
+          <w:tab w:val="left" w:pos="2880"/>
+        </w:tabs>
+        <w:spacing w:before="200" w:line="240" w:lineRule="auto"/>
+        <w:ind w:left="2880" w:firstLine="0"/>
+        <w:contextualSpacing w:val="0"/>
+        <w:rPr>
+          <w:rFonts w:ascii="Calibri" w:cs="Calibri" w:eastAsia="Calibri" w:hAnsi="Calibri"/>
+          <w:sz w:val="24"/>
+          <w:szCs w:val="24"/>
+        </w:rPr>
+      </w:pPr>
+      <w:r>
+        <w:rPr>
+          <w:rFonts w:ascii="Calibri" w:cs="Calibri" w:eastAsia="Calibri" w:hAnsi="Calibri"/>
+          <w:sz w:val="24"/>
+          <w:szCs w:val="24"/>
+          <w:rtl w:val="0"/>
+        </w:rPr>
+        <w:t xml:space="preserve">-Team lead on developing project which would anticipate </w:t>
+      </w:r>
+      <w:r>
+        <w:rPr>
+          <w:rFonts w:ascii="Calibri" w:cs="Calibri" w:eastAsia="Calibri" w:hAnsi="Calibri"/>
+          <w:sz w:val="24"/>
+          <w:szCs w:val="24"/>
+          <w:rtl w:val="0"/>
+        </w:rPr>
+        <w:t xml:space="preserve">accident   rates in Montreal. </w:t>
+      </w:r>
+    </w:p>
+    <w:p>
+      <w:pPr>
+        <w:tabs>
+          <w:tab w:val="left" w:pos="2880"/>
+        </w:tabs>
+        <w:spacing w:before="0" w:line="240" w:lineRule="auto"/>
+        <w:ind w:left="2880" w:firstLine="0"/>
+        <w:contextualSpacing w:val="0"/>
+        <w:rPr>
+          <w:rFonts w:ascii="Calibri" w:cs="Calibri" w:eastAsia="Calibri" w:hAnsi="Calibri"/>
+          <w:sz w:val="24"/>
+          <w:szCs w:val="24"/>
+        </w:rPr>
+      </w:pPr>
+      <w:r>
+        <w:rPr>
+          <w:rFonts w:ascii="Calibri" w:cs="Calibri" w:eastAsia="Calibri" w:hAnsi="Calibri"/>
+          <w:sz w:val="24"/>
+          <w:szCs w:val="24"/>
+          <w:rtl w:val="0"/>
+        </w:rPr>
+        <w:t xml:space="preserve">-Application helps predict accident probability based on time and weather conditions on roads.</w:t>
+      </w:r>
+    </w:p>
+    <w:p>
+      <w:pPr>
+        <w:tabs>
+          <w:tab w:val="left" w:pos="2880"/>
+        </w:tabs>
+        <w:spacing w:before="200" w:line="240" w:lineRule="auto"/>
+        <w:contextualSpacing w:val="0"/>
+        <w:rPr>
+          <w:rFonts w:ascii="Calibri" w:cs="Calibri" w:eastAsia="Calibri" w:hAnsi="Calibri"/>
+          <w:b w:val="1"/>
+          <w:sz w:val="24"/>
+          <w:szCs w:val="24"/>
+        </w:rPr>
+      </w:pPr>
+      <w:r>
+        <w:rPr>
+          <w:rFonts w:ascii="Calibri" w:cs="Calibri" w:eastAsia="Calibri" w:hAnsi="Calibri"/>
+          <w:sz w:val="24"/>
+          <w:szCs w:val="24"/>
+          <w:rtl w:val="0"/>
+        </w:rPr>
+        <w:t xml:space="preserve">2017 Jan</w:t>
+        <w:tab/>
+      </w:r>
+      <w:r>
+        <w:rPr>
+          <w:rFonts w:ascii="Calibri" w:cs="Calibri" w:eastAsia="Calibri" w:hAnsi="Calibri"/>
+          <w:b w:val="1"/>
+          <w:sz w:val="24"/>
+          <w:szCs w:val="24"/>
+          <w:rtl w:val="0"/>
+        </w:rPr>
+        <w:t xml:space="preserve">Face descriptor </w:t>
+      </w:r>
+      <w:r>
+        <w:rPr>
+          <w:rFonts w:ascii="Calibri" w:cs="Calibri" w:eastAsia="Calibri" w:hAnsi="Calibri"/>
+          <w:sz w:val="24"/>
+          <w:szCs w:val="24"/>
+          <w:rtl w:val="0"/>
+        </w:rPr>
+        <w:t xml:space="preserve">at </w:t>
+      </w:r>
+      <w:r>
+        <w:rPr>
+          <w:rFonts w:ascii="Calibri" w:cs="Calibri" w:eastAsia="Calibri" w:hAnsi="Calibri"/>
+          <w:sz w:val="24"/>
+          <w:szCs w:val="24"/>
+          <w:rtl w:val="0"/>
+        </w:rPr>
+        <w:t xml:space="preserve">McHacks, </w:t>
+      </w:r>
+      <w:r>
+        <w:rPr>
+          <w:rFonts w:ascii="Calibri" w:cs="Calibri" w:eastAsia="Calibri" w:hAnsi="Calibri"/>
+          <w:b w:val="1"/>
+          <w:sz w:val="24"/>
+          <w:szCs w:val="24"/>
+          <w:rtl w:val="0"/>
+        </w:rPr>
+        <w:t xml:space="preserve">Hackathon</w:t>
+      </w:r>
+    </w:p>
+    <w:p>
+      <w:pPr>
+        <w:tabs>
+          <w:tab w:val="left" w:pos="2880"/>
+        </w:tabs>
+        <w:spacing w:before="200" w:line="240" w:lineRule="auto"/>
+        <w:ind w:left="2880" w:firstLine="0"/>
+        <w:contextualSpacing w:val="0"/>
+        <w:rPr>
+          <w:rFonts w:ascii="Calibri" w:cs="Calibri" w:eastAsia="Calibri" w:hAnsi="Calibri"/>
+          <w:sz w:val="24"/>
+          <w:szCs w:val="24"/>
+        </w:rPr>
+      </w:pPr>
+      <w:r>
+        <w:rPr>
+          <w:rFonts w:ascii="Calibri" w:cs="Calibri" w:eastAsia="Calibri" w:hAnsi="Calibri"/>
+          <w:sz w:val="24"/>
+          <w:szCs w:val="24"/>
+          <w:rtl w:val="0"/>
+        </w:rPr>
+        <w:t xml:space="preserve">-</w:t>
+      </w:r>
+      <w:r>
+        <w:rPr>
+          <w:rFonts w:ascii="Calibri" w:cs="Calibri" w:eastAsia="Calibri" w:hAnsi="Calibri"/>
+          <w:sz w:val="24"/>
+          <w:szCs w:val="24"/>
+          <w:rtl w:val="0"/>
+        </w:rPr>
+        <w:t xml:space="preserve">Worked on an application which could create a description of a newly seen face.</w:t>
+      </w:r>
+    </w:p>
+    <w:p>
+      <w:pPr>
+        <w:tabs>
+          <w:tab w:val="left" w:pos="2880"/>
+        </w:tabs>
+        <w:spacing w:before="0" w:line="240" w:lineRule="auto"/>
+        <w:ind w:left="2880" w:firstLine="0"/>
+        <w:contextualSpacing w:val="0"/>
+        <w:rPr>
+          <w:rFonts w:ascii="Calibri" w:cs="Calibri" w:eastAsia="Calibri" w:hAnsi="Calibri"/>
+          <w:sz w:val="24"/>
+          <w:szCs w:val="24"/>
+        </w:rPr>
+      </w:pPr>
+      <w:r>
+        <w:rPr>
+          <w:rFonts w:ascii="Calibri" w:cs="Calibri" w:eastAsia="Calibri" w:hAnsi="Calibri"/>
+          <w:sz w:val="24"/>
+          <w:szCs w:val="24"/>
+          <w:rtl w:val="0"/>
+        </w:rPr>
+        <w:t xml:space="preserve">-Description of new face based on similarity to trained faces using </w:t>
+      </w:r>
+      <w:r>
+        <w:rPr>
+          <w:rFonts w:ascii="Calibri" w:cs="Calibri" w:eastAsia="Calibri" w:hAnsi="Calibri"/>
+          <w:sz w:val="24"/>
+          <w:szCs w:val="24"/>
+          <w:rtl w:val="0"/>
+        </w:rPr>
+        <w:t xml:space="preserve">Microsoft’s Face API</w:t>
+      </w:r>
+      <w:r>
+        <w:rPr>
+          <w:rFonts w:ascii="Calibri" w:cs="Calibri" w:eastAsia="Calibri" w:hAnsi="Calibri"/>
+          <w:sz w:val="24"/>
+          <w:szCs w:val="24"/>
+          <w:rtl w:val="0"/>
+        </w:rPr>
+        <w:t xml:space="preserve">.</w:t>
+      </w:r>
+    </w:p>
+    <w:p>
+      <w:pPr>
+        <w:tabs>
+          <w:tab w:val="left" w:pos="2880"/>
+        </w:tabs>
+        <w:spacing w:before="0" w:line="240" w:lineRule="auto"/>
+        <w:ind w:left="2880" w:firstLine="0"/>
+        <w:contextualSpacing w:val="0"/>
+        <w:rPr>
+          <w:rFonts w:ascii="Calibri" w:cs="Calibri" w:eastAsia="Calibri" w:hAnsi="Calibri"/>
+          <w:sz w:val="24"/>
+          <w:szCs w:val="24"/>
+        </w:rPr>
+      </w:pPr>
+      <w:r>
+        <w:rPr>
+          <w:rtl w:val="0"/>
+        </w:rPr>
+      </w:r>
+    </w:p>
+    <w:p>
+      <w:pPr>
+        <w:pStyle w:val="Heading1"/>
+        <w:keepNext w:val="0"/>
+        <w:keepLines w:val="0"/>
+        <w:pBdr>
+          <w:bottom w:color="808080" w:space="4" w:sz="12" w:val="single"/>
+        </w:pBdr>
+        <w:tabs>
+          <w:tab w:val="left" w:pos="2880"/>
+        </w:tabs>
+        <w:spacing w:after="0" w:before="0" w:line="240" w:lineRule="auto"/>
+        <w:contextualSpacing w:val="0"/>
+        <w:jc w:val="center"/>
+        <w:rPr>
+          <w:rFonts w:ascii="Calibri" w:cs="Calibri" w:eastAsia="Calibri" w:hAnsi="Calibri"/>
+          <w:b w:val="1"/>
+          <w:smallCaps w:val="1"/>
+          <w:sz w:val="28"/>
+          <w:szCs w:val="28"/>
+        </w:rPr>
+      </w:pPr>
+      <w:bookmarkStart w:colFirst="0" w:colLast="0" w:name="_z5cepb7rrp2l" w:id="1"/>
+      <w:bookmarkEnd w:id="1"/>
+      <w:r>
+        <w:rPr>
+          <w:rFonts w:ascii="Calibri" w:cs="Calibri" w:eastAsia="Calibri" w:hAnsi="Calibri"/>
+          <w:b w:val="1"/>
+          <w:smallCaps w:val="1"/>
+          <w:sz w:val="28"/>
+          <w:szCs w:val="28"/>
+          <w:rtl w:val="0"/>
+        </w:rPr>
         <w:t xml:space="preserve">TECHNICAL SKILLS</w:t>
       </w:r>
     </w:p>
@@ -831,7 +1452,7 @@
         </w:rPr>
         <w:tab/>
         <w:tab/>
-        <w:t xml:space="preserve">Python – C – C++ – Bash – Java – JavaScript/Node – Html/CSS  </w:t>
+        <w:t xml:space="preserve">Python – C – C++ – Bash – GO - Java – JavaScript/Node – Html/CSS  </w:t>
       </w:r>
     </w:p>
     <w:p>
@@ -866,7 +1487,7 @@
         </w:rPr>
         <w:tab/>
         <w:tab/>
-        <w:t xml:space="preserve">OpenCV – Tensorflow – MongoDB – Flask – Ionic</w:t>
+        <w:t xml:space="preserve">OpenCV – Tensorflow – MongoDB – Flask – Ionic - React - </w:t>
       </w:r>
     </w:p>
     <w:p>
@@ -904,7 +1525,7 @@
         <w:t xml:space="preserve"> </w:t>
         <w:tab/>
         <w:tab/>
-        <w:t xml:space="preserve">Git – Docker</w:t>
+        <w:t xml:space="preserve">Git – Docker - Kubernetes</w:t>
       </w:r>
     </w:p>
     <w:p>
@@ -948,27 +1569,7 @@
           <w:tab w:val="left" w:pos="2880"/>
         </w:tabs>
         <w:spacing w:before="0" w:line="240" w:lineRule="auto"/>
-        <w:ind w:left="2880" w:firstLine="0"/>
-        <w:contextualSpacing w:val="0"/>
-        <w:rPr>
-          <w:rFonts w:ascii="Calibri" w:cs="Calibri" w:eastAsia="Calibri" w:hAnsi="Calibri"/>
-          <w:sz w:val="24"/>
-          <w:szCs w:val="24"/>
-        </w:rPr>
-      </w:pPr>
-      <w:r>
-        <w:rPr>
-          <w:rtl w:val="0"/>
-        </w:rPr>
-      </w:r>
-    </w:p>
-    <w:p>
-      <w:pPr>
-        <w:tabs>
-          <w:tab w:val="left" w:pos="2880"/>
-        </w:tabs>
-        <w:spacing w:before="0" w:line="240" w:lineRule="auto"/>
-        <w:ind w:left="2880" w:firstLine="0"/>
+        <w:ind w:left="0" w:firstLine="0"/>
         <w:contextualSpacing w:val="0"/>
         <w:rPr>
           <w:rFonts w:ascii="Calibri" w:cs="Calibri" w:eastAsia="Calibri" w:hAnsi="Calibri"/>

</xml_diff>